<commit_message>
Small edits to documentation Replaced previous copyright statements and license language with new ones  (Changed from BSD to modified MIT license language).
</commit_message>
<xml_diff>
--- a/Documentation/LVTM White Paper.docx
+++ b/Documentation/LVTM White Paper.docx
@@ -48,20 +48,7 @@
           <w:szCs w:val="24"/>
           <w:lang w:val="en"/>
         </w:rPr>
-        <w:t xml:space="preserve">  </w:t>
-      </w:r>
-      <w:bookmarkStart w:id="0" w:name="_GoBack"/>
-      <w:bookmarkEnd w:id="0"/>
-      <w:r>
-        <w:rPr>
-          <w:rFonts w:ascii="Arial" w:eastAsia="Times New Roman" w:hAnsi="Arial" w:cs="Arial"/>
-          <w:b/>
-          <w:color w:val="333333"/>
-          <w:sz w:val="24"/>
-          <w:szCs w:val="24"/>
-          <w:lang w:val="en"/>
-        </w:rPr>
-        <w:t xml:space="preserve"> </w:t>
+        <w:t xml:space="preserve">   </w:t>
       </w:r>
       <w:r>
         <w:rPr>
@@ -71,17 +58,7 @@
           <w:szCs w:val="24"/>
           <w:lang w:val="en"/>
         </w:rPr>
-        <w:t>(l</w:t>
-      </w:r>
-      <w:r>
-        <w:rPr>
-          <w:rFonts w:ascii="Arial" w:eastAsia="Times New Roman" w:hAnsi="Arial" w:cs="Arial"/>
-          <w:color w:val="A6A6A6" w:themeColor="background1" w:themeShade="A6"/>
-          <w:sz w:val="18"/>
-          <w:szCs w:val="24"/>
-          <w:lang w:val="en"/>
-        </w:rPr>
-        <w:t>imit 65</w:t>
+        <w:t>(limit 65</w:t>
       </w:r>
       <w:r>
         <w:rPr>
@@ -3812,19 +3789,20 @@
     <w:tbl>
       <w:tblPr>
         <w:tblStyle w:val="TableGrid"/>
-        <w:tblW w:w="10532" w:type="dxa"/>
+        <w:tblW w:w="10535" w:type="dxa"/>
+        <w:tblLayout w:type="fixed"/>
         <w:tblLook w:val="04A0" w:firstRow="1" w:lastRow="0" w:firstColumn="1" w:lastColumn="0" w:noHBand="0" w:noVBand="1"/>
       </w:tblPr>
       <w:tblGrid>
-        <w:gridCol w:w="2856"/>
-        <w:gridCol w:w="1356"/>
-        <w:gridCol w:w="2324"/>
-        <w:gridCol w:w="3996"/>
+        <w:gridCol w:w="3082"/>
+        <w:gridCol w:w="1268"/>
+        <w:gridCol w:w="2267"/>
+        <w:gridCol w:w="3918"/>
       </w:tblGrid>
       <w:tr>
         <w:tc>
           <w:tcPr>
-            <w:tcW w:w="2856" w:type="dxa"/>
+            <w:tcW w:w="3082" w:type="dxa"/>
           </w:tcPr>
           <w:p>
             <w:pPr>
@@ -3856,7 +3834,7 @@
         </w:tc>
         <w:tc>
           <w:tcPr>
-            <w:tcW w:w="1356" w:type="dxa"/>
+            <w:tcW w:w="1268" w:type="dxa"/>
           </w:tcPr>
           <w:p>
             <w:pPr>
@@ -3888,7 +3866,7 @@
         </w:tc>
         <w:tc>
           <w:tcPr>
-            <w:tcW w:w="2324" w:type="dxa"/>
+            <w:tcW w:w="2267" w:type="dxa"/>
           </w:tcPr>
           <w:p>
             <w:pPr>
@@ -3920,7 +3898,7 @@
         </w:tc>
         <w:tc>
           <w:tcPr>
-            <w:tcW w:w="3996" w:type="dxa"/>
+            <w:tcW w:w="3918" w:type="dxa"/>
           </w:tcPr>
           <w:p>
             <w:pPr>
@@ -3954,7 +3932,7 @@
       <w:tr>
         <w:tc>
           <w:tcPr>
-            <w:tcW w:w="2856" w:type="dxa"/>
+            <w:tcW w:w="3082" w:type="dxa"/>
           </w:tcPr>
           <w:p>
             <w:pPr>
@@ -3984,7 +3962,7 @@
         </w:tc>
         <w:tc>
           <w:tcPr>
-            <w:tcW w:w="1356" w:type="dxa"/>
+            <w:tcW w:w="1268" w:type="dxa"/>
           </w:tcPr>
           <w:p>
             <w:pPr>
@@ -4014,7 +3992,7 @@
         </w:tc>
         <w:tc>
           <w:tcPr>
-            <w:tcW w:w="2324" w:type="dxa"/>
+            <w:tcW w:w="2267" w:type="dxa"/>
           </w:tcPr>
           <w:p>
             <w:pPr>
@@ -4044,7 +4022,7 @@
         </w:tc>
         <w:tc>
           <w:tcPr>
-            <w:tcW w:w="3996" w:type="dxa"/>
+            <w:tcW w:w="3918" w:type="dxa"/>
           </w:tcPr>
           <w:p>
             <w:pPr>
@@ -4076,7 +4054,7 @@
       <w:tr>
         <w:tc>
           <w:tcPr>
-            <w:tcW w:w="2856" w:type="dxa"/>
+            <w:tcW w:w="3082" w:type="dxa"/>
           </w:tcPr>
           <w:p>
             <w:pPr>
@@ -4106,7 +4084,7 @@
         </w:tc>
         <w:tc>
           <w:tcPr>
-            <w:tcW w:w="1356" w:type="dxa"/>
+            <w:tcW w:w="1268" w:type="dxa"/>
           </w:tcPr>
           <w:p>
             <w:pPr>
@@ -4136,7 +4114,7 @@
         </w:tc>
         <w:tc>
           <w:tcPr>
-            <w:tcW w:w="2324" w:type="dxa"/>
+            <w:tcW w:w="2267" w:type="dxa"/>
           </w:tcPr>
           <w:p>
             <w:pPr>
@@ -4166,7 +4144,7 @@
         </w:tc>
         <w:tc>
           <w:tcPr>
-            <w:tcW w:w="3996" w:type="dxa"/>
+            <w:tcW w:w="3918" w:type="dxa"/>
           </w:tcPr>
           <w:p>
             <w:pPr>
@@ -4198,7 +4176,7 @@
       <w:tr>
         <w:tc>
           <w:tcPr>
-            <w:tcW w:w="2856" w:type="dxa"/>
+            <w:tcW w:w="3082" w:type="dxa"/>
           </w:tcPr>
           <w:p>
             <w:pPr>
@@ -4228,7 +4206,7 @@
         </w:tc>
         <w:tc>
           <w:tcPr>
-            <w:tcW w:w="1356" w:type="dxa"/>
+            <w:tcW w:w="1268" w:type="dxa"/>
           </w:tcPr>
           <w:p>
             <w:pPr>
@@ -4258,7 +4236,7 @@
         </w:tc>
         <w:tc>
           <w:tcPr>
-            <w:tcW w:w="2324" w:type="dxa"/>
+            <w:tcW w:w="2267" w:type="dxa"/>
           </w:tcPr>
           <w:p>
             <w:pPr>
@@ -4288,7 +4266,7 @@
         </w:tc>
         <w:tc>
           <w:tcPr>
-            <w:tcW w:w="3996" w:type="dxa"/>
+            <w:tcW w:w="3918" w:type="dxa"/>
           </w:tcPr>
           <w:p>
             <w:pPr>
@@ -4320,7 +4298,7 @@
       <w:tr>
         <w:tc>
           <w:tcPr>
-            <w:tcW w:w="2856" w:type="dxa"/>
+            <w:tcW w:w="3082" w:type="dxa"/>
           </w:tcPr>
           <w:p>
             <w:pPr>
@@ -4350,7 +4328,7 @@
         </w:tc>
         <w:tc>
           <w:tcPr>
-            <w:tcW w:w="1356" w:type="dxa"/>
+            <w:tcW w:w="1268" w:type="dxa"/>
           </w:tcPr>
           <w:p>
             <w:pPr>
@@ -4391,7 +4369,7 @@
         </w:tc>
         <w:tc>
           <w:tcPr>
-            <w:tcW w:w="2324" w:type="dxa"/>
+            <w:tcW w:w="2267" w:type="dxa"/>
           </w:tcPr>
           <w:p>
             <w:pPr>
@@ -4421,7 +4399,7 @@
         </w:tc>
         <w:tc>
           <w:tcPr>
-            <w:tcW w:w="3996" w:type="dxa"/>
+            <w:tcW w:w="3918" w:type="dxa"/>
           </w:tcPr>
           <w:p>
             <w:pPr>
@@ -4453,7 +4431,7 @@
       <w:tr>
         <w:tc>
           <w:tcPr>
-            <w:tcW w:w="2856" w:type="dxa"/>
+            <w:tcW w:w="3082" w:type="dxa"/>
           </w:tcPr>
           <w:p>
             <w:pPr>
@@ -4483,7 +4461,7 @@
         </w:tc>
         <w:tc>
           <w:tcPr>
-            <w:tcW w:w="1356" w:type="dxa"/>
+            <w:tcW w:w="1268" w:type="dxa"/>
           </w:tcPr>
           <w:p>
             <w:pPr>
@@ -4513,7 +4491,7 @@
         </w:tc>
         <w:tc>
           <w:tcPr>
-            <w:tcW w:w="2324" w:type="dxa"/>
+            <w:tcW w:w="2267" w:type="dxa"/>
           </w:tcPr>
           <w:p>
             <w:pPr>
@@ -4543,7 +4521,7 @@
         </w:tc>
         <w:tc>
           <w:tcPr>
-            <w:tcW w:w="3996" w:type="dxa"/>
+            <w:tcW w:w="3918" w:type="dxa"/>
           </w:tcPr>
           <w:p>
             <w:pPr>
@@ -4575,7 +4553,7 @@
       <w:tr>
         <w:tc>
           <w:tcPr>
-            <w:tcW w:w="2856" w:type="dxa"/>
+            <w:tcW w:w="3082" w:type="dxa"/>
           </w:tcPr>
           <w:p>
             <w:pPr>
@@ -4605,7 +4583,7 @@
         </w:tc>
         <w:tc>
           <w:tcPr>
-            <w:tcW w:w="1356" w:type="dxa"/>
+            <w:tcW w:w="1268" w:type="dxa"/>
           </w:tcPr>
           <w:p>
             <w:pPr>
@@ -4635,7 +4613,7 @@
         </w:tc>
         <w:tc>
           <w:tcPr>
-            <w:tcW w:w="2324" w:type="dxa"/>
+            <w:tcW w:w="2267" w:type="dxa"/>
           </w:tcPr>
           <w:p>
             <w:pPr>
@@ -4665,7 +4643,7 @@
         </w:tc>
         <w:tc>
           <w:tcPr>
-            <w:tcW w:w="3996" w:type="dxa"/>
+            <w:tcW w:w="3918" w:type="dxa"/>
           </w:tcPr>
           <w:p>
             <w:pPr>
@@ -4680,7 +4658,6 @@
                 <w:lang w:val="en"/>
               </w:rPr>
             </w:pPr>
-            <w:proofErr w:type="spellStart"/>
             <w:r>
               <w:rPr>
                 <w:rFonts w:ascii="Arial" w:eastAsia="Times New Roman" w:hAnsi="Arial" w:cs="Arial"/>
@@ -4690,19 +4667,7 @@
                 <w:szCs w:val="21"/>
                 <w:lang w:val="en"/>
               </w:rPr>
-              <w:t>Ohiofudu</w:t>
-            </w:r>
-            <w:proofErr w:type="spellEnd"/>
-            <w:r>
-              <w:rPr>
-                <w:rFonts w:ascii="Arial" w:eastAsia="Times New Roman" w:hAnsi="Arial" w:cs="Arial"/>
-                <w:iCs/>
-                <w:color w:val="333333"/>
-                <w:sz w:val="21"/>
-                <w:szCs w:val="21"/>
-                <w:lang w:val="en"/>
-              </w:rPr>
-              <w:t xml:space="preserve"> Israel</w:t>
+              <w:t>Ohiofudu Israel</w:t>
             </w:r>
           </w:p>
         </w:tc>
@@ -4710,7 +4675,7 @@
       <w:tr>
         <w:tc>
           <w:tcPr>
-            <w:tcW w:w="2856" w:type="dxa"/>
+            <w:tcW w:w="3082" w:type="dxa"/>
           </w:tcPr>
           <w:p>
             <w:pPr>
@@ -4740,7 +4705,7 @@
         </w:tc>
         <w:tc>
           <w:tcPr>
-            <w:tcW w:w="1356" w:type="dxa"/>
+            <w:tcW w:w="1268" w:type="dxa"/>
           </w:tcPr>
           <w:p>
             <w:pPr>
@@ -4792,7 +4757,7 @@
         </w:tc>
         <w:tc>
           <w:tcPr>
-            <w:tcW w:w="2324" w:type="dxa"/>
+            <w:tcW w:w="2267" w:type="dxa"/>
           </w:tcPr>
           <w:p>
             <w:pPr>
@@ -4822,7 +4787,7 @@
         </w:tc>
         <w:tc>
           <w:tcPr>
-            <w:tcW w:w="3996" w:type="dxa"/>
+            <w:tcW w:w="3918" w:type="dxa"/>
           </w:tcPr>
           <w:p>
             <w:pPr>
@@ -4854,7 +4819,7 @@
       <w:tr>
         <w:tc>
           <w:tcPr>
-            <w:tcW w:w="2856" w:type="dxa"/>
+            <w:tcW w:w="3082" w:type="dxa"/>
           </w:tcPr>
           <w:p>
             <w:pPr>
@@ -4884,7 +4849,7 @@
         </w:tc>
         <w:tc>
           <w:tcPr>
-            <w:tcW w:w="1356" w:type="dxa"/>
+            <w:tcW w:w="1268" w:type="dxa"/>
           </w:tcPr>
           <w:p>
             <w:pPr>
@@ -4914,7 +4879,7 @@
         </w:tc>
         <w:tc>
           <w:tcPr>
-            <w:tcW w:w="2324" w:type="dxa"/>
+            <w:tcW w:w="2267" w:type="dxa"/>
           </w:tcPr>
           <w:p>
             <w:pPr>
@@ -4944,7 +4909,7 @@
         </w:tc>
         <w:tc>
           <w:tcPr>
-            <w:tcW w:w="3996" w:type="dxa"/>
+            <w:tcW w:w="3918" w:type="dxa"/>
           </w:tcPr>
           <w:p>
             <w:pPr>
@@ -4959,7 +4924,6 @@
                 <w:lang w:val="en"/>
               </w:rPr>
             </w:pPr>
-            <w:proofErr w:type="spellStart"/>
             <w:r>
               <w:rPr>
                 <w:rFonts w:ascii="Arial" w:eastAsia="Times New Roman" w:hAnsi="Arial" w:cs="Arial"/>
@@ -4971,14 +4935,13 @@
               </w:rPr>
               <w:t>TimVargo</w:t>
             </w:r>
-            <w:proofErr w:type="spellEnd"/>
           </w:p>
         </w:tc>
       </w:tr>
       <w:tr>
         <w:tc>
           <w:tcPr>
-            <w:tcW w:w="2856" w:type="dxa"/>
+            <w:tcW w:w="3082" w:type="dxa"/>
           </w:tcPr>
           <w:p>
             <w:pPr>
@@ -5019,7 +4982,7 @@
         </w:tc>
         <w:tc>
           <w:tcPr>
-            <w:tcW w:w="1356" w:type="dxa"/>
+            <w:tcW w:w="1268" w:type="dxa"/>
           </w:tcPr>
           <w:p>
             <w:pPr>
@@ -5049,7 +5012,7 @@
         </w:tc>
         <w:tc>
           <w:tcPr>
-            <w:tcW w:w="2324" w:type="dxa"/>
+            <w:tcW w:w="2267" w:type="dxa"/>
           </w:tcPr>
           <w:p>
             <w:pPr>
@@ -5079,7 +5042,7 @@
         </w:tc>
         <w:tc>
           <w:tcPr>
-            <w:tcW w:w="3996" w:type="dxa"/>
+            <w:tcW w:w="3918" w:type="dxa"/>
           </w:tcPr>
           <w:p>
             <w:pPr>
@@ -5094,7 +5057,6 @@
                 <w:lang w:val="en"/>
               </w:rPr>
             </w:pPr>
-            <w:proofErr w:type="spellStart"/>
             <w:r>
               <w:rPr>
                 <w:rFonts w:ascii="Arial" w:eastAsia="Times New Roman" w:hAnsi="Arial" w:cs="Arial"/>
@@ -5106,14 +5068,13 @@
               </w:rPr>
               <w:t>TimVargo</w:t>
             </w:r>
-            <w:proofErr w:type="spellEnd"/>
           </w:p>
         </w:tc>
       </w:tr>
       <w:tr>
         <w:tc>
           <w:tcPr>
-            <w:tcW w:w="2856" w:type="dxa"/>
+            <w:tcW w:w="3082" w:type="dxa"/>
           </w:tcPr>
           <w:p>
             <w:pPr>
@@ -5165,7 +5126,7 @@
         </w:tc>
         <w:tc>
           <w:tcPr>
-            <w:tcW w:w="1356" w:type="dxa"/>
+            <w:tcW w:w="1268" w:type="dxa"/>
           </w:tcPr>
           <w:p>
             <w:pPr>
@@ -5195,7 +5156,7 @@
         </w:tc>
         <w:tc>
           <w:tcPr>
-            <w:tcW w:w="2324" w:type="dxa"/>
+            <w:tcW w:w="2267" w:type="dxa"/>
           </w:tcPr>
           <w:p>
             <w:pPr>
@@ -5225,7 +5186,7 @@
         </w:tc>
         <w:tc>
           <w:tcPr>
-            <w:tcW w:w="3996" w:type="dxa"/>
+            <w:tcW w:w="3918" w:type="dxa"/>
           </w:tcPr>
           <w:p>
             <w:pPr>
@@ -5240,7 +5201,6 @@
                 <w:lang w:val="en"/>
               </w:rPr>
             </w:pPr>
-            <w:proofErr w:type="spellStart"/>
             <w:r>
               <w:rPr>
                 <w:rFonts w:ascii="Arial" w:eastAsia="Times New Roman" w:hAnsi="Arial" w:cs="Arial"/>
@@ -5250,19 +5210,219 @@
                 <w:szCs w:val="21"/>
                 <w:lang w:val="en"/>
               </w:rPr>
+              <w:t>TimVargo, Neil Pate</w:t>
+            </w:r>
+          </w:p>
+        </w:tc>
+      </w:tr>
+      <w:tr>
+        <w:tc>
+          <w:tcPr>
+            <w:tcW w:w="3082" w:type="dxa"/>
+          </w:tcPr>
+          <w:p>
+            <w:pPr>
+              <w:spacing w:before="150"/>
+              <w:textAlignment w:val="top"/>
+              <w:rPr>
+                <w:rFonts w:ascii="Arial" w:eastAsia="Times New Roman" w:hAnsi="Arial" w:cs="Arial"/>
+                <w:iCs/>
+                <w:color w:val="333333"/>
+                <w:sz w:val="21"/>
+                <w:szCs w:val="21"/>
+                <w:lang w:val="en"/>
+              </w:rPr>
+            </w:pPr>
+            <w:bookmarkStart w:id="0" w:name="_GoBack"/>
+            <w:bookmarkEnd w:id="0"/>
+            <w:r>
+              <w:rPr>
+                <w:rFonts w:ascii="Arial" w:eastAsia="Times New Roman" w:hAnsi="Arial" w:cs="Arial"/>
+                <w:iCs/>
+                <w:color w:val="333333"/>
+                <w:sz w:val="21"/>
+                <w:szCs w:val="21"/>
+                <w:lang w:val="en"/>
+              </w:rPr>
+              <w:t>v</w:t>
+            </w:r>
+            <w:r>
+              <w:rPr>
+                <w:rFonts w:ascii="Arial" w:eastAsia="Times New Roman" w:hAnsi="Arial" w:cs="Arial"/>
+                <w:iCs/>
+                <w:color w:val="333333"/>
+                <w:sz w:val="21"/>
+                <w:szCs w:val="21"/>
+                <w:lang w:val="en"/>
+              </w:rPr>
+              <w:t>2013.</w:t>
+            </w:r>
+            <w:r>
+              <w:rPr>
+                <w:rFonts w:ascii="Arial" w:eastAsia="Times New Roman" w:hAnsi="Arial" w:cs="Arial"/>
+                <w:iCs/>
+                <w:color w:val="333333"/>
+                <w:sz w:val="21"/>
+                <w:szCs w:val="21"/>
+                <w:lang w:val="en"/>
+              </w:rPr>
+              <w:t>1.10.0</w:t>
+            </w:r>
+            <w:r>
+              <w:rPr>
+                <w:rFonts w:ascii="Arial" w:eastAsia="Times New Roman" w:hAnsi="Arial" w:cs="Arial"/>
+                <w:iCs/>
+                <w:color w:val="333333"/>
+                <w:sz w:val="21"/>
+                <w:szCs w:val="21"/>
+                <w:lang w:val="en"/>
+              </w:rPr>
+              <w:t xml:space="preserve"> </w:t>
+            </w:r>
+            <w:r>
+              <w:rPr>
+                <w:rFonts w:ascii="Arial" w:eastAsia="Times New Roman" w:hAnsi="Arial" w:cs="Arial"/>
+                <w:iCs/>
+                <w:color w:val="333333"/>
+                <w:sz w:val="16"/>
+                <w:szCs w:val="21"/>
+                <w:lang w:val="en"/>
+              </w:rPr>
+              <w:t>(next</w:t>
+            </w:r>
+            <w:r>
+              <w:rPr>
+                <w:rFonts w:ascii="Arial" w:eastAsia="Times New Roman" w:hAnsi="Arial" w:cs="Arial"/>
+                <w:iCs/>
+                <w:color w:val="333333"/>
+                <w:sz w:val="16"/>
+                <w:szCs w:val="21"/>
+                <w:lang w:val="en"/>
+              </w:rPr>
+              <w:t xml:space="preserve"> public</w:t>
+            </w:r>
+            <w:r>
+              <w:rPr>
+                <w:rFonts w:ascii="Arial" w:eastAsia="Times New Roman" w:hAnsi="Arial" w:cs="Arial"/>
+                <w:iCs/>
+                <w:color w:val="333333"/>
+                <w:sz w:val="16"/>
+                <w:szCs w:val="21"/>
+                <w:lang w:val="en"/>
+              </w:rPr>
+              <w:t xml:space="preserve"> release</w:t>
+            </w:r>
+            <w:r>
+              <w:rPr>
+                <w:rFonts w:ascii="Arial" w:eastAsia="Times New Roman" w:hAnsi="Arial" w:cs="Arial"/>
+                <w:iCs/>
+                <w:color w:val="333333"/>
+                <w:sz w:val="16"/>
+                <w:szCs w:val="21"/>
+                <w:lang w:val="en"/>
+              </w:rPr>
+              <w:t>)</w:t>
+            </w:r>
+          </w:p>
+        </w:tc>
+        <w:tc>
+          <w:tcPr>
+            <w:tcW w:w="1268" w:type="dxa"/>
+          </w:tcPr>
+          <w:p>
+            <w:pPr>
+              <w:spacing w:before="150"/>
+              <w:textAlignment w:val="top"/>
+              <w:rPr>
+                <w:rFonts w:ascii="Arial" w:eastAsia="Times New Roman" w:hAnsi="Arial" w:cs="Arial"/>
+                <w:iCs/>
+                <w:color w:val="333333"/>
+                <w:sz w:val="21"/>
+                <w:szCs w:val="21"/>
+                <w:lang w:val="en"/>
+              </w:rPr>
+            </w:pPr>
+            <w:r>
+              <w:rPr>
+                <w:rFonts w:ascii="Arial" w:eastAsia="Times New Roman" w:hAnsi="Arial" w:cs="Arial"/>
+                <w:iCs/>
+                <w:color w:val="333333"/>
+                <w:sz w:val="21"/>
+                <w:szCs w:val="21"/>
+                <w:lang w:val="en"/>
+              </w:rPr>
+              <w:t>2017 ???</w:t>
+            </w:r>
+          </w:p>
+        </w:tc>
+        <w:tc>
+          <w:tcPr>
+            <w:tcW w:w="2267" w:type="dxa"/>
+          </w:tcPr>
+          <w:p>
+            <w:pPr>
+              <w:spacing w:before="150"/>
+              <w:textAlignment w:val="top"/>
+              <w:rPr>
+                <w:rFonts w:ascii="Arial" w:eastAsia="Times New Roman" w:hAnsi="Arial" w:cs="Arial"/>
+                <w:iCs/>
+                <w:color w:val="333333"/>
+                <w:sz w:val="21"/>
+                <w:szCs w:val="21"/>
+                <w:lang w:val="en"/>
+              </w:rPr>
+            </w:pPr>
+            <w:r>
+              <w:rPr>
+                <w:rFonts w:ascii="Arial" w:eastAsia="Times New Roman" w:hAnsi="Arial" w:cs="Arial"/>
+                <w:iCs/>
+                <w:color w:val="333333"/>
+                <w:sz w:val="21"/>
+                <w:szCs w:val="21"/>
+                <w:lang w:val="en"/>
+              </w:rPr>
+              <w:t>LabVIEW 2013</w:t>
+            </w:r>
+            <w:r>
+              <w:rPr>
+                <w:rFonts w:ascii="Arial" w:eastAsia="Times New Roman" w:hAnsi="Arial" w:cs="Arial"/>
+                <w:iCs/>
+                <w:color w:val="333333"/>
+                <w:sz w:val="21"/>
+                <w:szCs w:val="21"/>
+                <w:lang w:val="en"/>
+              </w:rPr>
+              <w:t xml:space="preserve"> ???</w:t>
+            </w:r>
+          </w:p>
+        </w:tc>
+        <w:tc>
+          <w:tcPr>
+            <w:tcW w:w="3918" w:type="dxa"/>
+          </w:tcPr>
+          <w:p>
+            <w:pPr>
+              <w:spacing w:before="150"/>
+              <w:textAlignment w:val="top"/>
+              <w:rPr>
+                <w:rFonts w:ascii="Arial" w:eastAsia="Times New Roman" w:hAnsi="Arial" w:cs="Arial"/>
+                <w:iCs/>
+                <w:color w:val="333333"/>
+                <w:sz w:val="21"/>
+                <w:szCs w:val="21"/>
+                <w:lang w:val="en"/>
+              </w:rPr>
+            </w:pPr>
+            <w:r>
+              <w:rPr>
+                <w:rFonts w:ascii="Arial" w:eastAsia="Times New Roman" w:hAnsi="Arial" w:cs="Arial"/>
+                <w:iCs/>
+                <w:color w:val="333333"/>
+                <w:sz w:val="21"/>
+                <w:szCs w:val="21"/>
+                <w:lang w:val="en"/>
+              </w:rPr>
               <w:t>TimVargo</w:t>
-            </w:r>
-            <w:proofErr w:type="spellEnd"/>
-            <w:r>
-              <w:rPr>
-                <w:rFonts w:ascii="Arial" w:eastAsia="Times New Roman" w:hAnsi="Arial" w:cs="Arial"/>
-                <w:iCs/>
-                <w:color w:val="333333"/>
-                <w:sz w:val="21"/>
-                <w:szCs w:val="21"/>
-                <w:lang w:val="en"/>
-              </w:rPr>
-              <w:t>, Neil Pate</w:t>
             </w:r>
           </w:p>
         </w:tc>
@@ -5727,29 +5887,7 @@
           <w:szCs w:val="21"/>
           <w:lang w:val="en"/>
         </w:rPr>
-        <w:t xml:space="preserve">Displays VI FP Behavior, </w:t>
-      </w:r>
-      <w:proofErr w:type="gramStart"/>
-      <w:r>
-        <w:rPr>
-          <w:rFonts w:ascii="Arial" w:eastAsia="Times New Roman" w:hAnsi="Arial" w:cs="Arial"/>
-          <w:color w:val="333333"/>
-          <w:sz w:val="21"/>
-          <w:szCs w:val="21"/>
-          <w:lang w:val="en"/>
-        </w:rPr>
-        <w:t>Reentrant?,</w:t>
-      </w:r>
-      <w:proofErr w:type="gramEnd"/>
-      <w:r>
-        <w:rPr>
-          <w:rFonts w:ascii="Arial" w:eastAsia="Times New Roman" w:hAnsi="Arial" w:cs="Arial"/>
-          <w:color w:val="333333"/>
-          <w:sz w:val="21"/>
-          <w:szCs w:val="21"/>
-          <w:lang w:val="en"/>
-        </w:rPr>
-        <w:t xml:space="preserve"> Reentrancy Type, Paused? &amp; Highlight?</w:t>
+        <w:t>Displays VI FP Behavior, Reentrant?, Reentrancy Type, Paused? &amp; Highlight?</w:t>
       </w:r>
     </w:p>
     <w:p>
@@ -5817,64 +5955,8 @@
           <w:szCs w:val="21"/>
           <w:lang w:val="en"/>
         </w:rPr>
-        <w:t xml:space="preserve">Filter by item types vi, </w:t>
-      </w:r>
-      <w:proofErr w:type="spellStart"/>
-      <w:r>
-        <w:rPr>
-          <w:rFonts w:ascii="Arial" w:eastAsia="Times New Roman" w:hAnsi="Arial" w:cs="Arial"/>
-          <w:color w:val="333333"/>
-          <w:sz w:val="21"/>
-          <w:szCs w:val="21"/>
-          <w:lang w:val="en"/>
-        </w:rPr>
-        <w:t>ctl</w:t>
-      </w:r>
-      <w:proofErr w:type="spellEnd"/>
-      <w:r>
-        <w:rPr>
-          <w:rFonts w:ascii="Arial" w:eastAsia="Times New Roman" w:hAnsi="Arial" w:cs="Arial"/>
-          <w:color w:val="333333"/>
-          <w:sz w:val="21"/>
-          <w:szCs w:val="21"/>
-          <w:lang w:val="en"/>
-        </w:rPr>
-        <w:t xml:space="preserve">, and </w:t>
-      </w:r>
-      <w:proofErr w:type="spellStart"/>
-      <w:r>
-        <w:rPr>
-          <w:rFonts w:ascii="Arial" w:eastAsia="Times New Roman" w:hAnsi="Arial" w:cs="Arial"/>
-          <w:color w:val="333333"/>
-          <w:sz w:val="21"/>
-          <w:szCs w:val="21"/>
-          <w:lang w:val="en"/>
-        </w:rPr>
-        <w:t>vit</w:t>
-      </w:r>
-      <w:proofErr w:type="spellEnd"/>
-      <w:r>
-        <w:rPr>
-          <w:rFonts w:ascii="Arial" w:eastAsia="Times New Roman" w:hAnsi="Arial" w:cs="Arial"/>
-          <w:color w:val="333333"/>
-          <w:sz w:val="21"/>
-          <w:szCs w:val="21"/>
-          <w:lang w:val="en"/>
-        </w:rPr>
-        <w:t>/</w:t>
-      </w:r>
-      <w:proofErr w:type="spellStart"/>
-      <w:r>
-        <w:rPr>
-          <w:rFonts w:ascii="Arial" w:eastAsia="Times New Roman" w:hAnsi="Arial" w:cs="Arial"/>
-          <w:color w:val="333333"/>
-          <w:sz w:val="21"/>
-          <w:szCs w:val="21"/>
-          <w:lang w:val="en"/>
-        </w:rPr>
-        <w:t>ctt</w:t>
-      </w:r>
-      <w:proofErr w:type="spellEnd"/>
+        <w:t>Filter by item types vi, ctl, and vit/ctt</w:t>
+      </w:r>
     </w:p>
     <w:p>
       <w:pPr>
@@ -5975,29 +6057,7 @@
           <w:szCs w:val="21"/>
           <w:lang w:val="en"/>
         </w:rPr>
-        <w:t>Tracking of paused VIs with ability to Pause/Resume/</w:t>
-      </w:r>
-      <w:proofErr w:type="spellStart"/>
-      <w:r>
-        <w:rPr>
-          <w:rFonts w:ascii="Arial" w:eastAsia="Times New Roman" w:hAnsi="Arial" w:cs="Arial"/>
-          <w:color w:val="333333"/>
-          <w:sz w:val="21"/>
-          <w:szCs w:val="21"/>
-          <w:lang w:val="en"/>
-        </w:rPr>
-        <w:t>TogglePause</w:t>
-      </w:r>
-      <w:proofErr w:type="spellEnd"/>
-      <w:r>
-        <w:rPr>
-          <w:rFonts w:ascii="Arial" w:eastAsia="Times New Roman" w:hAnsi="Arial" w:cs="Arial"/>
-          <w:color w:val="333333"/>
-          <w:sz w:val="21"/>
-          <w:szCs w:val="21"/>
-          <w:lang w:val="en"/>
-        </w:rPr>
-        <w:t xml:space="preserve"> multiple selected VIs</w:t>
+        <w:t>Tracking of paused VIs with ability to Pause/Resume/TogglePause multiple selected VIs</w:t>
       </w:r>
     </w:p>
     <w:p>
@@ -6334,29 +6394,7 @@
           <w:szCs w:val="21"/>
           <w:lang w:val="en"/>
         </w:rPr>
-        <w:t xml:space="preserve">There are helper functions available to assist with your debugging effort, and these are made available from Functions Palette &gt; </w:t>
-      </w:r>
-      <w:proofErr w:type="spellStart"/>
-      <w:r>
-        <w:rPr>
-          <w:rFonts w:ascii="Arial" w:eastAsia="Times New Roman" w:hAnsi="Arial" w:cs="Arial"/>
-          <w:color w:val="333333"/>
-          <w:sz w:val="21"/>
-          <w:szCs w:val="21"/>
-          <w:lang w:val="en"/>
-        </w:rPr>
-        <w:t>Addons</w:t>
-      </w:r>
-      <w:proofErr w:type="spellEnd"/>
-      <w:r>
-        <w:rPr>
-          <w:rFonts w:ascii="Arial" w:eastAsia="Times New Roman" w:hAnsi="Arial" w:cs="Arial"/>
-          <w:color w:val="333333"/>
-          <w:sz w:val="21"/>
-          <w:szCs w:val="21"/>
-          <w:lang w:val="en"/>
-        </w:rPr>
-        <w:t xml:space="preserve"> &gt; LAVA &gt; LabVIEW Task Manager.</w:t>
+        <w:t>There are helper functions available to assist with your debugging effort, and these are made available from Functions Palette &gt; Addons &gt; LAVA &gt; LabVIEW Task Manager.</w:t>
       </w:r>
     </w:p>
     <w:p>
@@ -6753,27 +6791,14 @@
       <w:r>
         <w:t xml:space="preserve">Figure </w:t>
       </w:r>
-      <w:r>
-        <w:fldChar w:fldCharType="begin"/>
-      </w:r>
-      <w:r>
-        <w:instrText xml:space="preserve"> SEQ Figure \* ARABIC </w:instrText>
-      </w:r>
-      <w:r>
-        <w:fldChar w:fldCharType="separate"/>
-      </w:r>
-      <w:r>
-        <w:rPr>
-          <w:noProof/>
-        </w:rPr>
-        <w:t>1</w:t>
-      </w:r>
-      <w:r>
-        <w:rPr>
-          <w:noProof/>
-        </w:rPr>
-        <w:fldChar w:fldCharType="end"/>
-      </w:r>
+      <w:fldSimple w:instr=" SEQ Figure \* ARABIC ">
+        <w:r>
+          <w:rPr>
+            <w:noProof/>
+          </w:rPr>
+          <w:t>1</w:t>
+        </w:r>
+      </w:fldSimple>
       <w:r>
         <w:t xml:space="preserve"> -- Full Window</w:t>
       </w:r>
@@ -6856,14 +6881,27 @@
       <w:r>
         <w:t xml:space="preserve">Figure </w:t>
       </w:r>
-      <w:fldSimple w:instr=" SEQ Figure \* ARABIC ">
-        <w:r>
-          <w:rPr>
-            <w:noProof/>
-          </w:rPr>
-          <w:t>2</w:t>
-        </w:r>
-      </w:fldSimple>
+      <w:r>
+        <w:fldChar w:fldCharType="begin"/>
+      </w:r>
+      <w:r>
+        <w:instrText xml:space="preserve"> SEQ Figure \* ARABIC </w:instrText>
+      </w:r>
+      <w:r>
+        <w:fldChar w:fldCharType="separate"/>
+      </w:r>
+      <w:r>
+        <w:rPr>
+          <w:noProof/>
+        </w:rPr>
+        <w:t>2</w:t>
+      </w:r>
+      <w:r>
+        <w:rPr>
+          <w:noProof/>
+        </w:rPr>
+        <w:fldChar w:fldCharType="end"/>
+      </w:r>
       <w:r>
         <w:t xml:space="preserve"> -- Button Bar</w:t>
       </w:r>
@@ -6950,27 +6988,14 @@
       <w:r>
         <w:t xml:space="preserve">Figure </w:t>
       </w:r>
-      <w:r>
-        <w:fldChar w:fldCharType="begin"/>
-      </w:r>
-      <w:r>
-        <w:instrText xml:space="preserve"> SEQ Figure \* ARABIC </w:instrText>
-      </w:r>
-      <w:r>
-        <w:fldChar w:fldCharType="separate"/>
-      </w:r>
-      <w:r>
-        <w:rPr>
-          <w:noProof/>
-        </w:rPr>
-        <w:t>3</w:t>
-      </w:r>
-      <w:r>
-        <w:rPr>
-          <w:noProof/>
-        </w:rPr>
-        <w:fldChar w:fldCharType="end"/>
-      </w:r>
+      <w:fldSimple w:instr=" SEQ Figure \* ARABIC ">
+        <w:r>
+          <w:rPr>
+            <w:noProof/>
+          </w:rPr>
+          <w:t>3</w:t>
+        </w:r>
+      </w:fldSimple>
       <w:r>
         <w:t xml:space="preserve"> -- </w:t>
       </w:r>
@@ -7077,27 +7102,14 @@
       <w:r>
         <w:t xml:space="preserve">Figure </w:t>
       </w:r>
-      <w:r>
-        <w:fldChar w:fldCharType="begin"/>
-      </w:r>
-      <w:r>
-        <w:instrText xml:space="preserve"> SEQ Figure \* ARABIC </w:instrText>
-      </w:r>
-      <w:r>
-        <w:fldChar w:fldCharType="separate"/>
-      </w:r>
-      <w:r>
-        <w:rPr>
-          <w:noProof/>
-        </w:rPr>
-        <w:t>4</w:t>
-      </w:r>
-      <w:r>
-        <w:rPr>
-          <w:noProof/>
-        </w:rPr>
-        <w:fldChar w:fldCharType="end"/>
-      </w:r>
+      <w:fldSimple w:instr=" SEQ Figure \* ARABIC ">
+        <w:r>
+          <w:rPr>
+            <w:noProof/>
+          </w:rPr>
+          <w:t>4</w:t>
+        </w:r>
+      </w:fldSimple>
       <w:r>
         <w:t xml:space="preserve"> </w:t>
       </w:r>
@@ -8562,7 +8574,7 @@
 </file>
 
 <file path=customXml/itemProps1.xml><?xml version="1.0" encoding="utf-8"?>
-<ds:datastoreItem xmlns:ds="http://schemas.openxmlformats.org/officeDocument/2006/customXml" ds:itemID="{EA095F46-B753-4DD0-99D0-B170D4861B79}">
+<ds:datastoreItem xmlns:ds="http://schemas.openxmlformats.org/officeDocument/2006/customXml" ds:itemID="{D833C3DA-B6EE-45DB-A15B-096CC6D7E3DC}">
   <ds:schemaRefs>
     <ds:schemaRef ds:uri="http://schemas.openxmlformats.org/officeDocument/2006/bibliography"/>
   </ds:schemaRefs>

</xml_diff>